<commit_message>
Add space after unit
</commit_message>
<xml_diff>
--- a/Analysis.docx
+++ b/Analysis.docx
@@ -5,16 +5,16 @@
     <w:tbl>
       <w:tblPr>
         <w:tblStyle w:val="TableGrid"/>
-        <w:tblW w:w="0" w:type="auto"/>
+        <w:tblW w:w="5000" w:type="pct"/>
         <w:tblLook w:val="04A0" w:firstRow="1" w:lastRow="0" w:firstColumn="1" w:lastColumn="0" w:noHBand="0" w:noVBand="1"/>
       </w:tblPr>
       <w:tblGrid>
-        <w:gridCol w:w="1502"/>
-        <w:gridCol w:w="1502"/>
-        <w:gridCol w:w="1503"/>
-        <w:gridCol w:w="1503"/>
-        <w:gridCol w:w="1503"/>
-        <w:gridCol w:w="1503"/>
+        <w:gridCol w:w="761"/>
+        <w:gridCol w:w="1077"/>
+        <w:gridCol w:w="2112"/>
+        <w:gridCol w:w="1492"/>
+        <w:gridCol w:w="2097"/>
+        <w:gridCol w:w="1477"/>
       </w:tblGrid>
       <w:tr>
         <w:trPr>
@@ -22,64 +22,233 @@
         </w:trPr>
         <w:tc>
           <w:tcPr>
-            <w:tcW w:w="1502" w:type="dxa"/>
-          </w:tcPr>
-          <w:p>
-            <w:r>
+            <w:tcW w:w="394" w:type="pct"/>
+            <w:vAlign w:val="center"/>
+          </w:tcPr>
+          <w:p>
+            <w:pPr>
+              <w:jc w:val="center"/>
+              <w:rPr>
+                <w:b/>
+                <w:bCs/>
+                <w:sz w:val="24"/>
+                <w:szCs w:val="24"/>
+              </w:rPr>
+            </w:pPr>
+            <w:r>
+              <w:rPr>
+                <w:b/>
+                <w:bCs/>
+                <w:sz w:val="24"/>
+                <w:szCs w:val="24"/>
+              </w:rPr>
               <w:t>Maze</w:t>
             </w:r>
           </w:p>
         </w:tc>
         <w:tc>
           <w:tcPr>
-            <w:tcW w:w="1502" w:type="dxa"/>
-          </w:tcPr>
-          <w:p>
-            <w:r>
+            <w:tcW w:w="603" w:type="pct"/>
+            <w:vAlign w:val="center"/>
+          </w:tcPr>
+          <w:p>
+            <w:pPr>
+              <w:jc w:val="center"/>
+              <w:rPr>
+                <w:b/>
+                <w:bCs/>
+                <w:sz w:val="24"/>
+                <w:szCs w:val="24"/>
+              </w:rPr>
+            </w:pPr>
+            <w:r>
+              <w:rPr>
+                <w:b/>
+                <w:bCs/>
+                <w:sz w:val="24"/>
+                <w:szCs w:val="24"/>
+              </w:rPr>
               <w:t>Size</w:t>
             </w:r>
           </w:p>
         </w:tc>
         <w:tc>
           <w:tcPr>
-            <w:tcW w:w="1503" w:type="dxa"/>
-          </w:tcPr>
-          <w:p>
-            <w:r>
+            <w:tcW w:w="1177" w:type="pct"/>
+            <w:vAlign w:val="center"/>
+          </w:tcPr>
+          <w:p>
+            <w:pPr>
+              <w:jc w:val="center"/>
+              <w:rPr>
+                <w:b/>
+                <w:bCs/>
+                <w:sz w:val="24"/>
+                <w:szCs w:val="24"/>
+              </w:rPr>
+            </w:pPr>
+            <w:r>
+              <w:rPr>
+                <w:b/>
+                <w:bCs/>
+                <w:sz w:val="24"/>
+                <w:szCs w:val="24"/>
+              </w:rPr>
               <w:t>DFS Number of Steps</w:t>
             </w:r>
           </w:p>
         </w:tc>
         <w:tc>
           <w:tcPr>
-            <w:tcW w:w="1503" w:type="dxa"/>
-          </w:tcPr>
-          <w:p>
-            <w:r>
+            <w:tcW w:w="833" w:type="pct"/>
+            <w:vAlign w:val="center"/>
+          </w:tcPr>
+          <w:p>
+            <w:pPr>
+              <w:jc w:val="center"/>
+              <w:rPr>
+                <w:b/>
+                <w:bCs/>
+                <w:sz w:val="24"/>
+                <w:szCs w:val="24"/>
+              </w:rPr>
+            </w:pPr>
+            <w:r>
+              <w:rPr>
+                <w:b/>
+                <w:bCs/>
+                <w:sz w:val="24"/>
+                <w:szCs w:val="24"/>
+              </w:rPr>
               <w:t>DFS Time</w:t>
             </w:r>
-          </w:p>
-        </w:tc>
-        <w:tc>
-          <w:tcPr>
-            <w:tcW w:w="1503" w:type="dxa"/>
-          </w:tcPr>
-          <w:p>
-            <w:r>
+            <w:r>
+              <w:rPr>
+                <w:b/>
+                <w:bCs/>
+                <w:sz w:val="24"/>
+                <w:szCs w:val="24"/>
+              </w:rPr>
+              <w:t xml:space="preserve"> (</w:t>
+            </w:r>
+            <w:proofErr w:type="spellStart"/>
+            <w:r>
+              <w:rPr>
+                <w:b/>
+                <w:bCs/>
+                <w:sz w:val="24"/>
+                <w:szCs w:val="24"/>
+              </w:rPr>
+              <w:t>ms</w:t>
+            </w:r>
+            <w:proofErr w:type="spellEnd"/>
+            <w:r>
+              <w:rPr>
+                <w:b/>
+                <w:bCs/>
+                <w:sz w:val="24"/>
+                <w:szCs w:val="24"/>
+              </w:rPr>
+              <w:t>)</w:t>
+            </w:r>
+          </w:p>
+        </w:tc>
+        <w:tc>
+          <w:tcPr>
+            <w:tcW w:w="1168" w:type="pct"/>
+            <w:vAlign w:val="center"/>
+          </w:tcPr>
+          <w:p>
+            <w:pPr>
+              <w:jc w:val="center"/>
+              <w:rPr>
+                <w:b/>
+                <w:bCs/>
+                <w:sz w:val="24"/>
+                <w:szCs w:val="24"/>
+              </w:rPr>
+            </w:pPr>
+            <w:r>
+              <w:rPr>
+                <w:b/>
+                <w:bCs/>
+                <w:sz w:val="24"/>
+                <w:szCs w:val="24"/>
+              </w:rPr>
               <w:t>B</w:t>
             </w:r>
             <w:r>
+              <w:rPr>
+                <w:b/>
+                <w:bCs/>
+                <w:sz w:val="24"/>
+                <w:szCs w:val="24"/>
+              </w:rPr>
               <w:t>FS Number of Steps</w:t>
             </w:r>
           </w:p>
         </w:tc>
         <w:tc>
           <w:tcPr>
-            <w:tcW w:w="1503" w:type="dxa"/>
-          </w:tcPr>
-          <w:p>
-            <w:r>
+            <w:tcW w:w="824" w:type="pct"/>
+            <w:vAlign w:val="center"/>
+          </w:tcPr>
+          <w:p>
+            <w:pPr>
+              <w:jc w:val="center"/>
+              <w:rPr>
+                <w:b/>
+                <w:bCs/>
+                <w:sz w:val="24"/>
+                <w:szCs w:val="24"/>
+              </w:rPr>
+            </w:pPr>
+            <w:r>
+              <w:rPr>
+                <w:b/>
+                <w:bCs/>
+                <w:sz w:val="24"/>
+                <w:szCs w:val="24"/>
+              </w:rPr>
               <w:t>BFS Time</w:t>
+            </w:r>
+            <w:r>
+              <w:rPr>
+                <w:b/>
+                <w:bCs/>
+                <w:sz w:val="24"/>
+                <w:szCs w:val="24"/>
+              </w:rPr>
+              <w:t xml:space="preserve"> </w:t>
+            </w:r>
+            <w:r>
+              <w:rPr>
+                <w:b/>
+                <w:bCs/>
+                <w:sz w:val="24"/>
+                <w:szCs w:val="24"/>
+              </w:rPr>
+              <w:t>(</w:t>
+            </w:r>
+            <w:proofErr w:type="spellStart"/>
+            <w:r>
+              <w:rPr>
+                <w:b/>
+                <w:bCs/>
+                <w:sz w:val="24"/>
+                <w:szCs w:val="24"/>
+              </w:rPr>
+              <w:t>ms</w:t>
+            </w:r>
+            <w:proofErr w:type="spellEnd"/>
+            <w:r>
+              <w:rPr>
+                <w:b/>
+                <w:bCs/>
+                <w:sz w:val="24"/>
+                <w:szCs w:val="24"/>
+              </w:rPr>
+              <w:t>)</w:t>
             </w:r>
           </w:p>
         </w:tc>
@@ -87,9 +256,13 @@
       <w:tr>
         <w:tc>
           <w:tcPr>
-            <w:tcW w:w="1502" w:type="dxa"/>
-          </w:tcPr>
-          <w:p>
+            <w:tcW w:w="394" w:type="pct"/>
+            <w:vAlign w:val="center"/>
+          </w:tcPr>
+          <w:p>
+            <w:pPr>
+              <w:jc w:val="center"/>
+            </w:pPr>
             <w:r>
               <w:t>1</w:t>
             </w:r>
@@ -97,9 +270,13 @@
         </w:tc>
         <w:tc>
           <w:tcPr>
-            <w:tcW w:w="1502" w:type="dxa"/>
-          </w:tcPr>
-          <w:p>
+            <w:tcW w:w="603" w:type="pct"/>
+            <w:vAlign w:val="center"/>
+          </w:tcPr>
+          <w:p>
+            <w:pPr>
+              <w:jc w:val="center"/>
+            </w:pPr>
             <w:r>
               <w:t>20 x 20</w:t>
             </w:r>
@@ -107,35 +284,65 @@
         </w:tc>
         <w:tc>
           <w:tcPr>
-            <w:tcW w:w="1503" w:type="dxa"/>
-          </w:tcPr>
-          <w:p/>
-        </w:tc>
-        <w:tc>
-          <w:tcPr>
-            <w:tcW w:w="1503" w:type="dxa"/>
-          </w:tcPr>
-          <w:p/>
-        </w:tc>
-        <w:tc>
-          <w:tcPr>
-            <w:tcW w:w="1503" w:type="dxa"/>
-          </w:tcPr>
-          <w:p/>
-        </w:tc>
-        <w:tc>
-          <w:tcPr>
-            <w:tcW w:w="1503" w:type="dxa"/>
-          </w:tcPr>
-          <w:p/>
+            <w:tcW w:w="1177" w:type="pct"/>
+            <w:vAlign w:val="center"/>
+          </w:tcPr>
+          <w:p>
+            <w:pPr>
+              <w:jc w:val="center"/>
+            </w:pPr>
+            <w:r>
+              <w:t>778</w:t>
+            </w:r>
+          </w:p>
+        </w:tc>
+        <w:tc>
+          <w:tcPr>
+            <w:tcW w:w="833" w:type="pct"/>
+            <w:vAlign w:val="center"/>
+          </w:tcPr>
+          <w:p>
+            <w:pPr>
+              <w:jc w:val="center"/>
+            </w:pPr>
+            <w:r>
+              <w:t>12.0</w:t>
+            </w:r>
+          </w:p>
+        </w:tc>
+        <w:tc>
+          <w:tcPr>
+            <w:tcW w:w="1168" w:type="pct"/>
+            <w:vAlign w:val="center"/>
+          </w:tcPr>
+          <w:p>
+            <w:pPr>
+              <w:jc w:val="center"/>
+            </w:pPr>
+          </w:p>
+        </w:tc>
+        <w:tc>
+          <w:tcPr>
+            <w:tcW w:w="824" w:type="pct"/>
+            <w:vAlign w:val="center"/>
+          </w:tcPr>
+          <w:p>
+            <w:pPr>
+              <w:jc w:val="center"/>
+            </w:pPr>
+          </w:p>
         </w:tc>
       </w:tr>
       <w:tr>
         <w:tc>
           <w:tcPr>
-            <w:tcW w:w="1502" w:type="dxa"/>
-          </w:tcPr>
-          <w:p>
+            <w:tcW w:w="394" w:type="pct"/>
+            <w:vAlign w:val="center"/>
+          </w:tcPr>
+          <w:p>
+            <w:pPr>
+              <w:jc w:val="center"/>
+            </w:pPr>
             <w:r>
               <w:t>2</w:t>
             </w:r>
@@ -143,9 +350,13 @@
         </w:tc>
         <w:tc>
           <w:tcPr>
-            <w:tcW w:w="1502" w:type="dxa"/>
-          </w:tcPr>
-          <w:p>
+            <w:tcW w:w="603" w:type="pct"/>
+            <w:vAlign w:val="center"/>
+          </w:tcPr>
+          <w:p>
+            <w:pPr>
+              <w:jc w:val="center"/>
+            </w:pPr>
             <w:r>
               <w:t>20 x 20</w:t>
             </w:r>
@@ -153,35 +364,59 @@
         </w:tc>
         <w:tc>
           <w:tcPr>
-            <w:tcW w:w="1503" w:type="dxa"/>
-          </w:tcPr>
-          <w:p/>
-        </w:tc>
-        <w:tc>
-          <w:tcPr>
-            <w:tcW w:w="1503" w:type="dxa"/>
-          </w:tcPr>
-          <w:p/>
-        </w:tc>
-        <w:tc>
-          <w:tcPr>
-            <w:tcW w:w="1503" w:type="dxa"/>
-          </w:tcPr>
-          <w:p/>
-        </w:tc>
-        <w:tc>
-          <w:tcPr>
-            <w:tcW w:w="1503" w:type="dxa"/>
-          </w:tcPr>
-          <w:p/>
+            <w:tcW w:w="1177" w:type="pct"/>
+            <w:vAlign w:val="center"/>
+          </w:tcPr>
+          <w:p>
+            <w:pPr>
+              <w:jc w:val="center"/>
+            </w:pPr>
+          </w:p>
+        </w:tc>
+        <w:tc>
+          <w:tcPr>
+            <w:tcW w:w="833" w:type="pct"/>
+            <w:vAlign w:val="center"/>
+          </w:tcPr>
+          <w:p>
+            <w:pPr>
+              <w:jc w:val="center"/>
+            </w:pPr>
+          </w:p>
+        </w:tc>
+        <w:tc>
+          <w:tcPr>
+            <w:tcW w:w="1168" w:type="pct"/>
+            <w:vAlign w:val="center"/>
+          </w:tcPr>
+          <w:p>
+            <w:pPr>
+              <w:jc w:val="center"/>
+            </w:pPr>
+          </w:p>
+        </w:tc>
+        <w:tc>
+          <w:tcPr>
+            <w:tcW w:w="824" w:type="pct"/>
+            <w:vAlign w:val="center"/>
+          </w:tcPr>
+          <w:p>
+            <w:pPr>
+              <w:jc w:val="center"/>
+            </w:pPr>
+          </w:p>
         </w:tc>
       </w:tr>
       <w:tr>
         <w:tc>
           <w:tcPr>
-            <w:tcW w:w="1502" w:type="dxa"/>
-          </w:tcPr>
-          <w:p>
+            <w:tcW w:w="394" w:type="pct"/>
+            <w:vAlign w:val="center"/>
+          </w:tcPr>
+          <w:p>
+            <w:pPr>
+              <w:jc w:val="center"/>
+            </w:pPr>
             <w:r>
               <w:t>3</w:t>
             </w:r>
@@ -189,9 +424,13 @@
         </w:tc>
         <w:tc>
           <w:tcPr>
-            <w:tcW w:w="1502" w:type="dxa"/>
-          </w:tcPr>
-          <w:p>
+            <w:tcW w:w="603" w:type="pct"/>
+            <w:vAlign w:val="center"/>
+          </w:tcPr>
+          <w:p>
+            <w:pPr>
+              <w:jc w:val="center"/>
+            </w:pPr>
             <w:r>
               <w:t>20 x 20</w:t>
             </w:r>
@@ -199,35 +438,59 @@
         </w:tc>
         <w:tc>
           <w:tcPr>
-            <w:tcW w:w="1503" w:type="dxa"/>
-          </w:tcPr>
-          <w:p/>
-        </w:tc>
-        <w:tc>
-          <w:tcPr>
-            <w:tcW w:w="1503" w:type="dxa"/>
-          </w:tcPr>
-          <w:p/>
-        </w:tc>
-        <w:tc>
-          <w:tcPr>
-            <w:tcW w:w="1503" w:type="dxa"/>
-          </w:tcPr>
-          <w:p/>
-        </w:tc>
-        <w:tc>
-          <w:tcPr>
-            <w:tcW w:w="1503" w:type="dxa"/>
-          </w:tcPr>
-          <w:p/>
+            <w:tcW w:w="1177" w:type="pct"/>
+            <w:vAlign w:val="center"/>
+          </w:tcPr>
+          <w:p>
+            <w:pPr>
+              <w:jc w:val="center"/>
+            </w:pPr>
+          </w:p>
+        </w:tc>
+        <w:tc>
+          <w:tcPr>
+            <w:tcW w:w="833" w:type="pct"/>
+            <w:vAlign w:val="center"/>
+          </w:tcPr>
+          <w:p>
+            <w:pPr>
+              <w:jc w:val="center"/>
+            </w:pPr>
+          </w:p>
+        </w:tc>
+        <w:tc>
+          <w:tcPr>
+            <w:tcW w:w="1168" w:type="pct"/>
+            <w:vAlign w:val="center"/>
+          </w:tcPr>
+          <w:p>
+            <w:pPr>
+              <w:jc w:val="center"/>
+            </w:pPr>
+          </w:p>
+        </w:tc>
+        <w:tc>
+          <w:tcPr>
+            <w:tcW w:w="824" w:type="pct"/>
+            <w:vAlign w:val="center"/>
+          </w:tcPr>
+          <w:p>
+            <w:pPr>
+              <w:jc w:val="center"/>
+            </w:pPr>
+          </w:p>
         </w:tc>
       </w:tr>
       <w:tr>
         <w:tc>
           <w:tcPr>
-            <w:tcW w:w="1502" w:type="dxa"/>
-          </w:tcPr>
-          <w:p>
+            <w:tcW w:w="394" w:type="pct"/>
+            <w:vAlign w:val="center"/>
+          </w:tcPr>
+          <w:p>
+            <w:pPr>
+              <w:jc w:val="center"/>
+            </w:pPr>
             <w:r>
               <w:t>4</w:t>
             </w:r>
@@ -235,9 +498,13 @@
         </w:tc>
         <w:tc>
           <w:tcPr>
-            <w:tcW w:w="1502" w:type="dxa"/>
-          </w:tcPr>
-          <w:p>
+            <w:tcW w:w="603" w:type="pct"/>
+            <w:vAlign w:val="center"/>
+          </w:tcPr>
+          <w:p>
+            <w:pPr>
+              <w:jc w:val="center"/>
+            </w:pPr>
             <w:r>
               <w:t>20 x 20</w:t>
             </w:r>
@@ -245,35 +512,59 @@
         </w:tc>
         <w:tc>
           <w:tcPr>
-            <w:tcW w:w="1503" w:type="dxa"/>
-          </w:tcPr>
-          <w:p/>
-        </w:tc>
-        <w:tc>
-          <w:tcPr>
-            <w:tcW w:w="1503" w:type="dxa"/>
-          </w:tcPr>
-          <w:p/>
-        </w:tc>
-        <w:tc>
-          <w:tcPr>
-            <w:tcW w:w="1503" w:type="dxa"/>
-          </w:tcPr>
-          <w:p/>
-        </w:tc>
-        <w:tc>
-          <w:tcPr>
-            <w:tcW w:w="1503" w:type="dxa"/>
-          </w:tcPr>
-          <w:p/>
+            <w:tcW w:w="1177" w:type="pct"/>
+            <w:vAlign w:val="center"/>
+          </w:tcPr>
+          <w:p>
+            <w:pPr>
+              <w:jc w:val="center"/>
+            </w:pPr>
+          </w:p>
+        </w:tc>
+        <w:tc>
+          <w:tcPr>
+            <w:tcW w:w="833" w:type="pct"/>
+            <w:vAlign w:val="center"/>
+          </w:tcPr>
+          <w:p>
+            <w:pPr>
+              <w:jc w:val="center"/>
+            </w:pPr>
+          </w:p>
+        </w:tc>
+        <w:tc>
+          <w:tcPr>
+            <w:tcW w:w="1168" w:type="pct"/>
+            <w:vAlign w:val="center"/>
+          </w:tcPr>
+          <w:p>
+            <w:pPr>
+              <w:jc w:val="center"/>
+            </w:pPr>
+          </w:p>
+        </w:tc>
+        <w:tc>
+          <w:tcPr>
+            <w:tcW w:w="824" w:type="pct"/>
+            <w:vAlign w:val="center"/>
+          </w:tcPr>
+          <w:p>
+            <w:pPr>
+              <w:jc w:val="center"/>
+            </w:pPr>
+          </w:p>
         </w:tc>
       </w:tr>
       <w:tr>
         <w:tc>
           <w:tcPr>
-            <w:tcW w:w="1502" w:type="dxa"/>
-          </w:tcPr>
-          <w:p>
+            <w:tcW w:w="394" w:type="pct"/>
+            <w:vAlign w:val="center"/>
+          </w:tcPr>
+          <w:p>
+            <w:pPr>
+              <w:jc w:val="center"/>
+            </w:pPr>
             <w:r>
               <w:t>5</w:t>
             </w:r>
@@ -281,9 +572,13 @@
         </w:tc>
         <w:tc>
           <w:tcPr>
-            <w:tcW w:w="1502" w:type="dxa"/>
-          </w:tcPr>
-          <w:p>
+            <w:tcW w:w="603" w:type="pct"/>
+            <w:vAlign w:val="center"/>
+          </w:tcPr>
+          <w:p>
+            <w:pPr>
+              <w:jc w:val="center"/>
+            </w:pPr>
             <w:r>
               <w:t>20 x 20</w:t>
             </w:r>
@@ -291,35 +586,59 @@
         </w:tc>
         <w:tc>
           <w:tcPr>
-            <w:tcW w:w="1503" w:type="dxa"/>
-          </w:tcPr>
-          <w:p/>
-        </w:tc>
-        <w:tc>
-          <w:tcPr>
-            <w:tcW w:w="1503" w:type="dxa"/>
-          </w:tcPr>
-          <w:p/>
-        </w:tc>
-        <w:tc>
-          <w:tcPr>
-            <w:tcW w:w="1503" w:type="dxa"/>
-          </w:tcPr>
-          <w:p/>
-        </w:tc>
-        <w:tc>
-          <w:tcPr>
-            <w:tcW w:w="1503" w:type="dxa"/>
-          </w:tcPr>
-          <w:p/>
+            <w:tcW w:w="1177" w:type="pct"/>
+            <w:vAlign w:val="center"/>
+          </w:tcPr>
+          <w:p>
+            <w:pPr>
+              <w:jc w:val="center"/>
+            </w:pPr>
+          </w:p>
+        </w:tc>
+        <w:tc>
+          <w:tcPr>
+            <w:tcW w:w="833" w:type="pct"/>
+            <w:vAlign w:val="center"/>
+          </w:tcPr>
+          <w:p>
+            <w:pPr>
+              <w:jc w:val="center"/>
+            </w:pPr>
+          </w:p>
+        </w:tc>
+        <w:tc>
+          <w:tcPr>
+            <w:tcW w:w="1168" w:type="pct"/>
+            <w:vAlign w:val="center"/>
+          </w:tcPr>
+          <w:p>
+            <w:pPr>
+              <w:jc w:val="center"/>
+            </w:pPr>
+          </w:p>
+        </w:tc>
+        <w:tc>
+          <w:tcPr>
+            <w:tcW w:w="824" w:type="pct"/>
+            <w:vAlign w:val="center"/>
+          </w:tcPr>
+          <w:p>
+            <w:pPr>
+              <w:jc w:val="center"/>
+            </w:pPr>
+          </w:p>
         </w:tc>
       </w:tr>
       <w:tr>
         <w:tc>
           <w:tcPr>
-            <w:tcW w:w="1502" w:type="dxa"/>
-          </w:tcPr>
-          <w:p>
+            <w:tcW w:w="394" w:type="pct"/>
+            <w:vAlign w:val="center"/>
+          </w:tcPr>
+          <w:p>
+            <w:pPr>
+              <w:jc w:val="center"/>
+            </w:pPr>
             <w:r>
               <w:t>6</w:t>
             </w:r>
@@ -327,9 +646,13 @@
         </w:tc>
         <w:tc>
           <w:tcPr>
-            <w:tcW w:w="1502" w:type="dxa"/>
-          </w:tcPr>
-          <w:p>
+            <w:tcW w:w="603" w:type="pct"/>
+            <w:vAlign w:val="center"/>
+          </w:tcPr>
+          <w:p>
+            <w:pPr>
+              <w:jc w:val="center"/>
+            </w:pPr>
             <w:r>
               <w:t>20 x 50</w:t>
             </w:r>
@@ -337,35 +660,59 @@
         </w:tc>
         <w:tc>
           <w:tcPr>
-            <w:tcW w:w="1503" w:type="dxa"/>
-          </w:tcPr>
-          <w:p/>
-        </w:tc>
-        <w:tc>
-          <w:tcPr>
-            <w:tcW w:w="1503" w:type="dxa"/>
-          </w:tcPr>
-          <w:p/>
-        </w:tc>
-        <w:tc>
-          <w:tcPr>
-            <w:tcW w:w="1503" w:type="dxa"/>
-          </w:tcPr>
-          <w:p/>
-        </w:tc>
-        <w:tc>
-          <w:tcPr>
-            <w:tcW w:w="1503" w:type="dxa"/>
-          </w:tcPr>
-          <w:p/>
+            <w:tcW w:w="1177" w:type="pct"/>
+            <w:vAlign w:val="center"/>
+          </w:tcPr>
+          <w:p>
+            <w:pPr>
+              <w:jc w:val="center"/>
+            </w:pPr>
+          </w:p>
+        </w:tc>
+        <w:tc>
+          <w:tcPr>
+            <w:tcW w:w="833" w:type="pct"/>
+            <w:vAlign w:val="center"/>
+          </w:tcPr>
+          <w:p>
+            <w:pPr>
+              <w:jc w:val="center"/>
+            </w:pPr>
+          </w:p>
+        </w:tc>
+        <w:tc>
+          <w:tcPr>
+            <w:tcW w:w="1168" w:type="pct"/>
+            <w:vAlign w:val="center"/>
+          </w:tcPr>
+          <w:p>
+            <w:pPr>
+              <w:jc w:val="center"/>
+            </w:pPr>
+          </w:p>
+        </w:tc>
+        <w:tc>
+          <w:tcPr>
+            <w:tcW w:w="824" w:type="pct"/>
+            <w:vAlign w:val="center"/>
+          </w:tcPr>
+          <w:p>
+            <w:pPr>
+              <w:jc w:val="center"/>
+            </w:pPr>
+          </w:p>
         </w:tc>
       </w:tr>
       <w:tr>
         <w:tc>
           <w:tcPr>
-            <w:tcW w:w="1502" w:type="dxa"/>
-          </w:tcPr>
-          <w:p>
+            <w:tcW w:w="394" w:type="pct"/>
+            <w:vAlign w:val="center"/>
+          </w:tcPr>
+          <w:p>
+            <w:pPr>
+              <w:jc w:val="center"/>
+            </w:pPr>
             <w:r>
               <w:t>7</w:t>
             </w:r>
@@ -373,9 +720,13 @@
         </w:tc>
         <w:tc>
           <w:tcPr>
-            <w:tcW w:w="1502" w:type="dxa"/>
-          </w:tcPr>
-          <w:p>
+            <w:tcW w:w="603" w:type="pct"/>
+            <w:vAlign w:val="center"/>
+          </w:tcPr>
+          <w:p>
+            <w:pPr>
+              <w:jc w:val="center"/>
+            </w:pPr>
             <w:r>
               <w:t>20 x 50</w:t>
             </w:r>
@@ -383,35 +734,59 @@
         </w:tc>
         <w:tc>
           <w:tcPr>
-            <w:tcW w:w="1503" w:type="dxa"/>
-          </w:tcPr>
-          <w:p/>
-        </w:tc>
-        <w:tc>
-          <w:tcPr>
-            <w:tcW w:w="1503" w:type="dxa"/>
-          </w:tcPr>
-          <w:p/>
-        </w:tc>
-        <w:tc>
-          <w:tcPr>
-            <w:tcW w:w="1503" w:type="dxa"/>
-          </w:tcPr>
-          <w:p/>
-        </w:tc>
-        <w:tc>
-          <w:tcPr>
-            <w:tcW w:w="1503" w:type="dxa"/>
-          </w:tcPr>
-          <w:p/>
+            <w:tcW w:w="1177" w:type="pct"/>
+            <w:vAlign w:val="center"/>
+          </w:tcPr>
+          <w:p>
+            <w:pPr>
+              <w:jc w:val="center"/>
+            </w:pPr>
+          </w:p>
+        </w:tc>
+        <w:tc>
+          <w:tcPr>
+            <w:tcW w:w="833" w:type="pct"/>
+            <w:vAlign w:val="center"/>
+          </w:tcPr>
+          <w:p>
+            <w:pPr>
+              <w:jc w:val="center"/>
+            </w:pPr>
+          </w:p>
+        </w:tc>
+        <w:tc>
+          <w:tcPr>
+            <w:tcW w:w="1168" w:type="pct"/>
+            <w:vAlign w:val="center"/>
+          </w:tcPr>
+          <w:p>
+            <w:pPr>
+              <w:jc w:val="center"/>
+            </w:pPr>
+          </w:p>
+        </w:tc>
+        <w:tc>
+          <w:tcPr>
+            <w:tcW w:w="824" w:type="pct"/>
+            <w:vAlign w:val="center"/>
+          </w:tcPr>
+          <w:p>
+            <w:pPr>
+              <w:jc w:val="center"/>
+            </w:pPr>
+          </w:p>
         </w:tc>
       </w:tr>
       <w:tr>
         <w:tc>
           <w:tcPr>
-            <w:tcW w:w="1502" w:type="dxa"/>
-          </w:tcPr>
-          <w:p>
+            <w:tcW w:w="394" w:type="pct"/>
+            <w:vAlign w:val="center"/>
+          </w:tcPr>
+          <w:p>
+            <w:pPr>
+              <w:jc w:val="center"/>
+            </w:pPr>
             <w:r>
               <w:t>8</w:t>
             </w:r>
@@ -419,9 +794,13 @@
         </w:tc>
         <w:tc>
           <w:tcPr>
-            <w:tcW w:w="1502" w:type="dxa"/>
-          </w:tcPr>
-          <w:p>
+            <w:tcW w:w="603" w:type="pct"/>
+            <w:vAlign w:val="center"/>
+          </w:tcPr>
+          <w:p>
+            <w:pPr>
+              <w:jc w:val="center"/>
+            </w:pPr>
             <w:r>
               <w:t>20 x 50</w:t>
             </w:r>
@@ -429,35 +808,59 @@
         </w:tc>
         <w:tc>
           <w:tcPr>
-            <w:tcW w:w="1503" w:type="dxa"/>
-          </w:tcPr>
-          <w:p/>
-        </w:tc>
-        <w:tc>
-          <w:tcPr>
-            <w:tcW w:w="1503" w:type="dxa"/>
-          </w:tcPr>
-          <w:p/>
-        </w:tc>
-        <w:tc>
-          <w:tcPr>
-            <w:tcW w:w="1503" w:type="dxa"/>
-          </w:tcPr>
-          <w:p/>
-        </w:tc>
-        <w:tc>
-          <w:tcPr>
-            <w:tcW w:w="1503" w:type="dxa"/>
-          </w:tcPr>
-          <w:p/>
+            <w:tcW w:w="1177" w:type="pct"/>
+            <w:vAlign w:val="center"/>
+          </w:tcPr>
+          <w:p>
+            <w:pPr>
+              <w:jc w:val="center"/>
+            </w:pPr>
+          </w:p>
+        </w:tc>
+        <w:tc>
+          <w:tcPr>
+            <w:tcW w:w="833" w:type="pct"/>
+            <w:vAlign w:val="center"/>
+          </w:tcPr>
+          <w:p>
+            <w:pPr>
+              <w:jc w:val="center"/>
+            </w:pPr>
+          </w:p>
+        </w:tc>
+        <w:tc>
+          <w:tcPr>
+            <w:tcW w:w="1168" w:type="pct"/>
+            <w:vAlign w:val="center"/>
+          </w:tcPr>
+          <w:p>
+            <w:pPr>
+              <w:jc w:val="center"/>
+            </w:pPr>
+          </w:p>
+        </w:tc>
+        <w:tc>
+          <w:tcPr>
+            <w:tcW w:w="824" w:type="pct"/>
+            <w:vAlign w:val="center"/>
+          </w:tcPr>
+          <w:p>
+            <w:pPr>
+              <w:jc w:val="center"/>
+            </w:pPr>
+          </w:p>
         </w:tc>
       </w:tr>
       <w:tr>
         <w:tc>
           <w:tcPr>
-            <w:tcW w:w="1502" w:type="dxa"/>
-          </w:tcPr>
-          <w:p>
+            <w:tcW w:w="394" w:type="pct"/>
+            <w:vAlign w:val="center"/>
+          </w:tcPr>
+          <w:p>
+            <w:pPr>
+              <w:jc w:val="center"/>
+            </w:pPr>
             <w:r>
               <w:t>9</w:t>
             </w:r>
@@ -465,9 +868,13 @@
         </w:tc>
         <w:tc>
           <w:tcPr>
-            <w:tcW w:w="1502" w:type="dxa"/>
-          </w:tcPr>
-          <w:p>
+            <w:tcW w:w="603" w:type="pct"/>
+            <w:vAlign w:val="center"/>
+          </w:tcPr>
+          <w:p>
+            <w:pPr>
+              <w:jc w:val="center"/>
+            </w:pPr>
             <w:r>
               <w:t>20 x 50</w:t>
             </w:r>
@@ -475,35 +882,59 @@
         </w:tc>
         <w:tc>
           <w:tcPr>
-            <w:tcW w:w="1503" w:type="dxa"/>
-          </w:tcPr>
-          <w:p/>
-        </w:tc>
-        <w:tc>
-          <w:tcPr>
-            <w:tcW w:w="1503" w:type="dxa"/>
-          </w:tcPr>
-          <w:p/>
-        </w:tc>
-        <w:tc>
-          <w:tcPr>
-            <w:tcW w:w="1503" w:type="dxa"/>
-          </w:tcPr>
-          <w:p/>
-        </w:tc>
-        <w:tc>
-          <w:tcPr>
-            <w:tcW w:w="1503" w:type="dxa"/>
-          </w:tcPr>
-          <w:p/>
+            <w:tcW w:w="1177" w:type="pct"/>
+            <w:vAlign w:val="center"/>
+          </w:tcPr>
+          <w:p>
+            <w:pPr>
+              <w:jc w:val="center"/>
+            </w:pPr>
+          </w:p>
+        </w:tc>
+        <w:tc>
+          <w:tcPr>
+            <w:tcW w:w="833" w:type="pct"/>
+            <w:vAlign w:val="center"/>
+          </w:tcPr>
+          <w:p>
+            <w:pPr>
+              <w:jc w:val="center"/>
+            </w:pPr>
+          </w:p>
+        </w:tc>
+        <w:tc>
+          <w:tcPr>
+            <w:tcW w:w="1168" w:type="pct"/>
+            <w:vAlign w:val="center"/>
+          </w:tcPr>
+          <w:p>
+            <w:pPr>
+              <w:jc w:val="center"/>
+            </w:pPr>
+          </w:p>
+        </w:tc>
+        <w:tc>
+          <w:tcPr>
+            <w:tcW w:w="824" w:type="pct"/>
+            <w:vAlign w:val="center"/>
+          </w:tcPr>
+          <w:p>
+            <w:pPr>
+              <w:jc w:val="center"/>
+            </w:pPr>
+          </w:p>
         </w:tc>
       </w:tr>
       <w:tr>
         <w:tc>
           <w:tcPr>
-            <w:tcW w:w="1502" w:type="dxa"/>
-          </w:tcPr>
-          <w:p>
+            <w:tcW w:w="394" w:type="pct"/>
+            <w:vAlign w:val="center"/>
+          </w:tcPr>
+          <w:p>
+            <w:pPr>
+              <w:jc w:val="center"/>
+            </w:pPr>
             <w:r>
               <w:t>10</w:t>
             </w:r>
@@ -511,9 +942,13 @@
         </w:tc>
         <w:tc>
           <w:tcPr>
-            <w:tcW w:w="1502" w:type="dxa"/>
-          </w:tcPr>
-          <w:p>
+            <w:tcW w:w="603" w:type="pct"/>
+            <w:vAlign w:val="center"/>
+          </w:tcPr>
+          <w:p>
+            <w:pPr>
+              <w:jc w:val="center"/>
+            </w:pPr>
             <w:r>
               <w:t>20 x 50</w:t>
             </w:r>
@@ -521,35 +956,59 @@
         </w:tc>
         <w:tc>
           <w:tcPr>
-            <w:tcW w:w="1503" w:type="dxa"/>
-          </w:tcPr>
-          <w:p/>
-        </w:tc>
-        <w:tc>
-          <w:tcPr>
-            <w:tcW w:w="1503" w:type="dxa"/>
-          </w:tcPr>
-          <w:p/>
-        </w:tc>
-        <w:tc>
-          <w:tcPr>
-            <w:tcW w:w="1503" w:type="dxa"/>
-          </w:tcPr>
-          <w:p/>
-        </w:tc>
-        <w:tc>
-          <w:tcPr>
-            <w:tcW w:w="1503" w:type="dxa"/>
-          </w:tcPr>
-          <w:p/>
+            <w:tcW w:w="1177" w:type="pct"/>
+            <w:vAlign w:val="center"/>
+          </w:tcPr>
+          <w:p>
+            <w:pPr>
+              <w:jc w:val="center"/>
+            </w:pPr>
+          </w:p>
+        </w:tc>
+        <w:tc>
+          <w:tcPr>
+            <w:tcW w:w="833" w:type="pct"/>
+            <w:vAlign w:val="center"/>
+          </w:tcPr>
+          <w:p>
+            <w:pPr>
+              <w:jc w:val="center"/>
+            </w:pPr>
+          </w:p>
+        </w:tc>
+        <w:tc>
+          <w:tcPr>
+            <w:tcW w:w="1168" w:type="pct"/>
+            <w:vAlign w:val="center"/>
+          </w:tcPr>
+          <w:p>
+            <w:pPr>
+              <w:jc w:val="center"/>
+            </w:pPr>
+          </w:p>
+        </w:tc>
+        <w:tc>
+          <w:tcPr>
+            <w:tcW w:w="824" w:type="pct"/>
+            <w:vAlign w:val="center"/>
+          </w:tcPr>
+          <w:p>
+            <w:pPr>
+              <w:jc w:val="center"/>
+            </w:pPr>
+          </w:p>
         </w:tc>
       </w:tr>
       <w:tr>
         <w:tc>
           <w:tcPr>
-            <w:tcW w:w="1502" w:type="dxa"/>
-          </w:tcPr>
-          <w:p>
+            <w:tcW w:w="394" w:type="pct"/>
+            <w:vAlign w:val="center"/>
+          </w:tcPr>
+          <w:p>
+            <w:pPr>
+              <w:jc w:val="center"/>
+            </w:pPr>
             <w:r>
               <w:t>11</w:t>
             </w:r>
@@ -557,9 +1016,13 @@
         </w:tc>
         <w:tc>
           <w:tcPr>
-            <w:tcW w:w="1502" w:type="dxa"/>
-          </w:tcPr>
-          <w:p>
+            <w:tcW w:w="603" w:type="pct"/>
+            <w:vAlign w:val="center"/>
+          </w:tcPr>
+          <w:p>
+            <w:pPr>
+              <w:jc w:val="center"/>
+            </w:pPr>
             <w:r>
               <w:t>100 x 100</w:t>
             </w:r>
@@ -567,35 +1030,59 @@
         </w:tc>
         <w:tc>
           <w:tcPr>
-            <w:tcW w:w="1503" w:type="dxa"/>
-          </w:tcPr>
-          <w:p/>
-        </w:tc>
-        <w:tc>
-          <w:tcPr>
-            <w:tcW w:w="1503" w:type="dxa"/>
-          </w:tcPr>
-          <w:p/>
-        </w:tc>
-        <w:tc>
-          <w:tcPr>
-            <w:tcW w:w="1503" w:type="dxa"/>
-          </w:tcPr>
-          <w:p/>
-        </w:tc>
-        <w:tc>
-          <w:tcPr>
-            <w:tcW w:w="1503" w:type="dxa"/>
-          </w:tcPr>
-          <w:p/>
+            <w:tcW w:w="1177" w:type="pct"/>
+            <w:vAlign w:val="center"/>
+          </w:tcPr>
+          <w:p>
+            <w:pPr>
+              <w:jc w:val="center"/>
+            </w:pPr>
+          </w:p>
+        </w:tc>
+        <w:tc>
+          <w:tcPr>
+            <w:tcW w:w="833" w:type="pct"/>
+            <w:vAlign w:val="center"/>
+          </w:tcPr>
+          <w:p>
+            <w:pPr>
+              <w:jc w:val="center"/>
+            </w:pPr>
+          </w:p>
+        </w:tc>
+        <w:tc>
+          <w:tcPr>
+            <w:tcW w:w="1168" w:type="pct"/>
+            <w:vAlign w:val="center"/>
+          </w:tcPr>
+          <w:p>
+            <w:pPr>
+              <w:jc w:val="center"/>
+            </w:pPr>
+          </w:p>
+        </w:tc>
+        <w:tc>
+          <w:tcPr>
+            <w:tcW w:w="824" w:type="pct"/>
+            <w:vAlign w:val="center"/>
+          </w:tcPr>
+          <w:p>
+            <w:pPr>
+              <w:jc w:val="center"/>
+            </w:pPr>
+          </w:p>
         </w:tc>
       </w:tr>
       <w:tr>
         <w:tc>
           <w:tcPr>
-            <w:tcW w:w="1502" w:type="dxa"/>
-          </w:tcPr>
-          <w:p>
+            <w:tcW w:w="394" w:type="pct"/>
+            <w:vAlign w:val="center"/>
+          </w:tcPr>
+          <w:p>
+            <w:pPr>
+              <w:jc w:val="center"/>
+            </w:pPr>
             <w:r>
               <w:t>12</w:t>
             </w:r>
@@ -603,9 +1090,13 @@
         </w:tc>
         <w:tc>
           <w:tcPr>
-            <w:tcW w:w="1502" w:type="dxa"/>
-          </w:tcPr>
-          <w:p>
+            <w:tcW w:w="603" w:type="pct"/>
+            <w:vAlign w:val="center"/>
+          </w:tcPr>
+          <w:p>
+            <w:pPr>
+              <w:jc w:val="center"/>
+            </w:pPr>
             <w:r>
               <w:t>100 x 100</w:t>
             </w:r>
@@ -613,35 +1104,59 @@
         </w:tc>
         <w:tc>
           <w:tcPr>
-            <w:tcW w:w="1503" w:type="dxa"/>
-          </w:tcPr>
-          <w:p/>
-        </w:tc>
-        <w:tc>
-          <w:tcPr>
-            <w:tcW w:w="1503" w:type="dxa"/>
-          </w:tcPr>
-          <w:p/>
-        </w:tc>
-        <w:tc>
-          <w:tcPr>
-            <w:tcW w:w="1503" w:type="dxa"/>
-          </w:tcPr>
-          <w:p/>
-        </w:tc>
-        <w:tc>
-          <w:tcPr>
-            <w:tcW w:w="1503" w:type="dxa"/>
-          </w:tcPr>
-          <w:p/>
+            <w:tcW w:w="1177" w:type="pct"/>
+            <w:vAlign w:val="center"/>
+          </w:tcPr>
+          <w:p>
+            <w:pPr>
+              <w:jc w:val="center"/>
+            </w:pPr>
+          </w:p>
+        </w:tc>
+        <w:tc>
+          <w:tcPr>
+            <w:tcW w:w="833" w:type="pct"/>
+            <w:vAlign w:val="center"/>
+          </w:tcPr>
+          <w:p>
+            <w:pPr>
+              <w:jc w:val="center"/>
+            </w:pPr>
+          </w:p>
+        </w:tc>
+        <w:tc>
+          <w:tcPr>
+            <w:tcW w:w="1168" w:type="pct"/>
+            <w:vAlign w:val="center"/>
+          </w:tcPr>
+          <w:p>
+            <w:pPr>
+              <w:jc w:val="center"/>
+            </w:pPr>
+          </w:p>
+        </w:tc>
+        <w:tc>
+          <w:tcPr>
+            <w:tcW w:w="824" w:type="pct"/>
+            <w:vAlign w:val="center"/>
+          </w:tcPr>
+          <w:p>
+            <w:pPr>
+              <w:jc w:val="center"/>
+            </w:pPr>
+          </w:p>
         </w:tc>
       </w:tr>
       <w:tr>
         <w:tc>
           <w:tcPr>
-            <w:tcW w:w="1502" w:type="dxa"/>
-          </w:tcPr>
-          <w:p>
+            <w:tcW w:w="394" w:type="pct"/>
+            <w:vAlign w:val="center"/>
+          </w:tcPr>
+          <w:p>
+            <w:pPr>
+              <w:jc w:val="center"/>
+            </w:pPr>
             <w:r>
               <w:t>13</w:t>
             </w:r>
@@ -649,9 +1164,13 @@
         </w:tc>
         <w:tc>
           <w:tcPr>
-            <w:tcW w:w="1502" w:type="dxa"/>
-          </w:tcPr>
-          <w:p>
+            <w:tcW w:w="603" w:type="pct"/>
+            <w:vAlign w:val="center"/>
+          </w:tcPr>
+          <w:p>
+            <w:pPr>
+              <w:jc w:val="center"/>
+            </w:pPr>
             <w:r>
               <w:t>100 x 100</w:t>
             </w:r>
@@ -659,35 +1178,59 @@
         </w:tc>
         <w:tc>
           <w:tcPr>
-            <w:tcW w:w="1503" w:type="dxa"/>
-          </w:tcPr>
-          <w:p/>
-        </w:tc>
-        <w:tc>
-          <w:tcPr>
-            <w:tcW w:w="1503" w:type="dxa"/>
-          </w:tcPr>
-          <w:p/>
-        </w:tc>
-        <w:tc>
-          <w:tcPr>
-            <w:tcW w:w="1503" w:type="dxa"/>
-          </w:tcPr>
-          <w:p/>
-        </w:tc>
-        <w:tc>
-          <w:tcPr>
-            <w:tcW w:w="1503" w:type="dxa"/>
-          </w:tcPr>
-          <w:p/>
+            <w:tcW w:w="1177" w:type="pct"/>
+            <w:vAlign w:val="center"/>
+          </w:tcPr>
+          <w:p>
+            <w:pPr>
+              <w:jc w:val="center"/>
+            </w:pPr>
+          </w:p>
+        </w:tc>
+        <w:tc>
+          <w:tcPr>
+            <w:tcW w:w="833" w:type="pct"/>
+            <w:vAlign w:val="center"/>
+          </w:tcPr>
+          <w:p>
+            <w:pPr>
+              <w:jc w:val="center"/>
+            </w:pPr>
+          </w:p>
+        </w:tc>
+        <w:tc>
+          <w:tcPr>
+            <w:tcW w:w="1168" w:type="pct"/>
+            <w:vAlign w:val="center"/>
+          </w:tcPr>
+          <w:p>
+            <w:pPr>
+              <w:jc w:val="center"/>
+            </w:pPr>
+          </w:p>
+        </w:tc>
+        <w:tc>
+          <w:tcPr>
+            <w:tcW w:w="824" w:type="pct"/>
+            <w:vAlign w:val="center"/>
+          </w:tcPr>
+          <w:p>
+            <w:pPr>
+              <w:jc w:val="center"/>
+            </w:pPr>
+          </w:p>
         </w:tc>
       </w:tr>
       <w:tr>
         <w:tc>
           <w:tcPr>
-            <w:tcW w:w="1502" w:type="dxa"/>
-          </w:tcPr>
-          <w:p>
+            <w:tcW w:w="394" w:type="pct"/>
+            <w:vAlign w:val="center"/>
+          </w:tcPr>
+          <w:p>
+            <w:pPr>
+              <w:jc w:val="center"/>
+            </w:pPr>
             <w:r>
               <w:t>14</w:t>
             </w:r>
@@ -695,9 +1238,13 @@
         </w:tc>
         <w:tc>
           <w:tcPr>
-            <w:tcW w:w="1502" w:type="dxa"/>
-          </w:tcPr>
-          <w:p>
+            <w:tcW w:w="603" w:type="pct"/>
+            <w:vAlign w:val="center"/>
+          </w:tcPr>
+          <w:p>
+            <w:pPr>
+              <w:jc w:val="center"/>
+            </w:pPr>
             <w:r>
               <w:t>100 x 100</w:t>
             </w:r>
@@ -705,35 +1252,59 @@
         </w:tc>
         <w:tc>
           <w:tcPr>
-            <w:tcW w:w="1503" w:type="dxa"/>
-          </w:tcPr>
-          <w:p/>
-        </w:tc>
-        <w:tc>
-          <w:tcPr>
-            <w:tcW w:w="1503" w:type="dxa"/>
-          </w:tcPr>
-          <w:p/>
-        </w:tc>
-        <w:tc>
-          <w:tcPr>
-            <w:tcW w:w="1503" w:type="dxa"/>
-          </w:tcPr>
-          <w:p/>
-        </w:tc>
-        <w:tc>
-          <w:tcPr>
-            <w:tcW w:w="1503" w:type="dxa"/>
-          </w:tcPr>
-          <w:p/>
+            <w:tcW w:w="1177" w:type="pct"/>
+            <w:vAlign w:val="center"/>
+          </w:tcPr>
+          <w:p>
+            <w:pPr>
+              <w:jc w:val="center"/>
+            </w:pPr>
+          </w:p>
+        </w:tc>
+        <w:tc>
+          <w:tcPr>
+            <w:tcW w:w="833" w:type="pct"/>
+            <w:vAlign w:val="center"/>
+          </w:tcPr>
+          <w:p>
+            <w:pPr>
+              <w:jc w:val="center"/>
+            </w:pPr>
+          </w:p>
+        </w:tc>
+        <w:tc>
+          <w:tcPr>
+            <w:tcW w:w="1168" w:type="pct"/>
+            <w:vAlign w:val="center"/>
+          </w:tcPr>
+          <w:p>
+            <w:pPr>
+              <w:jc w:val="center"/>
+            </w:pPr>
+          </w:p>
+        </w:tc>
+        <w:tc>
+          <w:tcPr>
+            <w:tcW w:w="824" w:type="pct"/>
+            <w:vAlign w:val="center"/>
+          </w:tcPr>
+          <w:p>
+            <w:pPr>
+              <w:jc w:val="center"/>
+            </w:pPr>
+          </w:p>
         </w:tc>
       </w:tr>
       <w:tr>
         <w:tc>
           <w:tcPr>
-            <w:tcW w:w="1502" w:type="dxa"/>
-          </w:tcPr>
-          <w:p>
+            <w:tcW w:w="394" w:type="pct"/>
+            <w:vAlign w:val="center"/>
+          </w:tcPr>
+          <w:p>
+            <w:pPr>
+              <w:jc w:val="center"/>
+            </w:pPr>
             <w:r>
               <w:t>15</w:t>
             </w:r>
@@ -741,9 +1312,13 @@
         </w:tc>
         <w:tc>
           <w:tcPr>
-            <w:tcW w:w="1502" w:type="dxa"/>
-          </w:tcPr>
-          <w:p>
+            <w:tcW w:w="603" w:type="pct"/>
+            <w:vAlign w:val="center"/>
+          </w:tcPr>
+          <w:p>
+            <w:pPr>
+              <w:jc w:val="center"/>
+            </w:pPr>
             <w:r>
               <w:t>100 x 100</w:t>
             </w:r>
@@ -751,27 +1326,47 @@
         </w:tc>
         <w:tc>
           <w:tcPr>
-            <w:tcW w:w="1503" w:type="dxa"/>
-          </w:tcPr>
-          <w:p/>
-        </w:tc>
-        <w:tc>
-          <w:tcPr>
-            <w:tcW w:w="1503" w:type="dxa"/>
-          </w:tcPr>
-          <w:p/>
-        </w:tc>
-        <w:tc>
-          <w:tcPr>
-            <w:tcW w:w="1503" w:type="dxa"/>
-          </w:tcPr>
-          <w:p/>
-        </w:tc>
-        <w:tc>
-          <w:tcPr>
-            <w:tcW w:w="1503" w:type="dxa"/>
-          </w:tcPr>
-          <w:p/>
+            <w:tcW w:w="1177" w:type="pct"/>
+            <w:vAlign w:val="center"/>
+          </w:tcPr>
+          <w:p>
+            <w:pPr>
+              <w:jc w:val="center"/>
+            </w:pPr>
+          </w:p>
+        </w:tc>
+        <w:tc>
+          <w:tcPr>
+            <w:tcW w:w="833" w:type="pct"/>
+            <w:vAlign w:val="center"/>
+          </w:tcPr>
+          <w:p>
+            <w:pPr>
+              <w:jc w:val="center"/>
+            </w:pPr>
+          </w:p>
+        </w:tc>
+        <w:tc>
+          <w:tcPr>
+            <w:tcW w:w="1168" w:type="pct"/>
+            <w:vAlign w:val="center"/>
+          </w:tcPr>
+          <w:p>
+            <w:pPr>
+              <w:jc w:val="center"/>
+            </w:pPr>
+          </w:p>
+        </w:tc>
+        <w:tc>
+          <w:tcPr>
+            <w:tcW w:w="824" w:type="pct"/>
+            <w:vAlign w:val="center"/>
+          </w:tcPr>
+          <w:p>
+            <w:pPr>
+              <w:jc w:val="center"/>
+            </w:pPr>
+          </w:p>
         </w:tc>
       </w:tr>
     </w:tbl>

</xml_diff>

<commit_message>
Maze Comparison Data Complete
</commit_message>
<xml_diff>
--- a/Analysis.docx
+++ b/Analysis.docx
@@ -129,27 +129,7 @@
                 <w:sz w:val="24"/>
                 <w:szCs w:val="24"/>
               </w:rPr>
-              <w:t xml:space="preserve"> (</w:t>
-            </w:r>
-            <w:proofErr w:type="spellStart"/>
-            <w:r>
-              <w:rPr>
-                <w:b/>
-                <w:bCs/>
-                <w:sz w:val="24"/>
-                <w:szCs w:val="24"/>
-              </w:rPr>
-              <w:t>ms</w:t>
-            </w:r>
-            <w:proofErr w:type="spellEnd"/>
-            <w:r>
-              <w:rPr>
-                <w:b/>
-                <w:bCs/>
-                <w:sz w:val="24"/>
-                <w:szCs w:val="24"/>
-              </w:rPr>
-              <w:t>)</w:t>
+              <w:t xml:space="preserve"> (ms)</w:t>
             </w:r>
           </w:p>
         </w:tc>
@@ -228,27 +208,7 @@
                 <w:sz w:val="24"/>
                 <w:szCs w:val="24"/>
               </w:rPr>
-              <w:t>(</w:t>
-            </w:r>
-            <w:proofErr w:type="spellStart"/>
-            <w:r>
-              <w:rPr>
-                <w:b/>
-                <w:bCs/>
-                <w:sz w:val="24"/>
-                <w:szCs w:val="24"/>
-              </w:rPr>
-              <w:t>ms</w:t>
-            </w:r>
-            <w:proofErr w:type="spellEnd"/>
-            <w:r>
-              <w:rPr>
-                <w:b/>
-                <w:bCs/>
-                <w:sz w:val="24"/>
-                <w:szCs w:val="24"/>
-              </w:rPr>
-              <w:t>)</w:t>
+              <w:t>(ms)</w:t>
             </w:r>
           </w:p>
         </w:tc>
@@ -319,6 +279,9 @@
             <w:pPr>
               <w:jc w:val="center"/>
             </w:pPr>
+            <w:r>
+              <w:t>22</w:t>
+            </w:r>
           </w:p>
         </w:tc>
         <w:tc>
@@ -330,6 +293,9 @@
             <w:pPr>
               <w:jc w:val="center"/>
             </w:pPr>
+            <w:r>
+              <w:t>9.0</w:t>
+            </w:r>
           </w:p>
         </w:tc>
       </w:tr>
@@ -371,6 +337,9 @@
             <w:pPr>
               <w:jc w:val="center"/>
             </w:pPr>
+            <w:r>
+              <w:t>30</w:t>
+            </w:r>
           </w:p>
         </w:tc>
         <w:tc>
@@ -382,6 +351,9 @@
             <w:pPr>
               <w:jc w:val="center"/>
             </w:pPr>
+            <w:r>
+              <w:t>9.0</w:t>
+            </w:r>
           </w:p>
         </w:tc>
         <w:tc>
@@ -393,6 +365,9 @@
             <w:pPr>
               <w:jc w:val="center"/>
             </w:pPr>
+            <w:r>
+              <w:t>32</w:t>
+            </w:r>
           </w:p>
         </w:tc>
         <w:tc>
@@ -404,6 +379,9 @@
             <w:pPr>
               <w:jc w:val="center"/>
             </w:pPr>
+            <w:r>
+              <w:t>9.0</w:t>
+            </w:r>
           </w:p>
         </w:tc>
       </w:tr>
@@ -445,6 +423,9 @@
             <w:pPr>
               <w:jc w:val="center"/>
             </w:pPr>
+            <w:r>
+              <w:t>657</w:t>
+            </w:r>
           </w:p>
         </w:tc>
         <w:tc>
@@ -456,6 +437,9 @@
             <w:pPr>
               <w:jc w:val="center"/>
             </w:pPr>
+            <w:r>
+              <w:t>12.0</w:t>
+            </w:r>
           </w:p>
         </w:tc>
         <w:tc>
@@ -467,6 +451,9 @@
             <w:pPr>
               <w:jc w:val="center"/>
             </w:pPr>
+            <w:r>
+              <w:t>103</w:t>
+            </w:r>
           </w:p>
         </w:tc>
         <w:tc>
@@ -478,6 +465,9 @@
             <w:pPr>
               <w:jc w:val="center"/>
             </w:pPr>
+            <w:r>
+              <w:t>10.0</w:t>
+            </w:r>
           </w:p>
         </w:tc>
       </w:tr>
@@ -519,6 +509,9 @@
             <w:pPr>
               <w:jc w:val="center"/>
             </w:pPr>
+            <w:r>
+              <w:t>29</w:t>
+            </w:r>
           </w:p>
         </w:tc>
         <w:tc>
@@ -530,6 +523,9 @@
             <w:pPr>
               <w:jc w:val="center"/>
             </w:pPr>
+            <w:r>
+              <w:t>9.0</w:t>
+            </w:r>
           </w:p>
         </w:tc>
         <w:tc>
@@ -541,6 +537,9 @@
             <w:pPr>
               <w:jc w:val="center"/>
             </w:pPr>
+            <w:r>
+              <w:t>30</w:t>
+            </w:r>
           </w:p>
         </w:tc>
         <w:tc>
@@ -552,6 +551,9 @@
             <w:pPr>
               <w:jc w:val="center"/>
             </w:pPr>
+            <w:r>
+              <w:t>9.0</w:t>
+            </w:r>
           </w:p>
         </w:tc>
       </w:tr>
@@ -593,6 +595,9 @@
             <w:pPr>
               <w:jc w:val="center"/>
             </w:pPr>
+            <w:r>
+              <w:t>789</w:t>
+            </w:r>
           </w:p>
         </w:tc>
         <w:tc>
@@ -604,6 +609,9 @@
             <w:pPr>
               <w:jc w:val="center"/>
             </w:pPr>
+            <w:r>
+              <w:t>12.0</w:t>
+            </w:r>
           </w:p>
         </w:tc>
         <w:tc>
@@ -615,6 +623,9 @@
             <w:pPr>
               <w:jc w:val="center"/>
             </w:pPr>
+            <w:r>
+              <w:t>10</w:t>
+            </w:r>
           </w:p>
         </w:tc>
         <w:tc>
@@ -626,6 +637,9 @@
             <w:pPr>
               <w:jc w:val="center"/>
             </w:pPr>
+            <w:r>
+              <w:t>9.0</w:t>
+            </w:r>
           </w:p>
         </w:tc>
       </w:tr>
@@ -667,6 +681,9 @@
             <w:pPr>
               <w:jc w:val="center"/>
             </w:pPr>
+            <w:r>
+              <w:t>1936</w:t>
+            </w:r>
           </w:p>
         </w:tc>
         <w:tc>
@@ -678,6 +695,9 @@
             <w:pPr>
               <w:jc w:val="center"/>
             </w:pPr>
+            <w:r>
+              <w:t>15.0</w:t>
+            </w:r>
           </w:p>
         </w:tc>
         <w:tc>
@@ -689,6 +709,9 @@
             <w:pPr>
               <w:jc w:val="center"/>
             </w:pPr>
+            <w:r>
+              <w:t>56</w:t>
+            </w:r>
           </w:p>
         </w:tc>
         <w:tc>
@@ -700,6 +723,9 @@
             <w:pPr>
               <w:jc w:val="center"/>
             </w:pPr>
+            <w:r>
+              <w:t>9.0</w:t>
+            </w:r>
           </w:p>
         </w:tc>
       </w:tr>
@@ -741,6 +767,9 @@
             <w:pPr>
               <w:jc w:val="center"/>
             </w:pPr>
+            <w:r>
+              <w:t>1966</w:t>
+            </w:r>
           </w:p>
         </w:tc>
         <w:tc>
@@ -752,6 +781,9 @@
             <w:pPr>
               <w:jc w:val="center"/>
             </w:pPr>
+            <w:r>
+              <w:t>16.0</w:t>
+            </w:r>
           </w:p>
         </w:tc>
         <w:tc>
@@ -763,6 +795,9 @@
             <w:pPr>
               <w:jc w:val="center"/>
             </w:pPr>
+            <w:r>
+              <w:t>39</w:t>
+            </w:r>
           </w:p>
         </w:tc>
         <w:tc>
@@ -774,6 +809,9 @@
             <w:pPr>
               <w:jc w:val="center"/>
             </w:pPr>
+            <w:r>
+              <w:t>9.0</w:t>
+            </w:r>
           </w:p>
         </w:tc>
       </w:tr>
@@ -815,6 +853,9 @@
             <w:pPr>
               <w:jc w:val="center"/>
             </w:pPr>
+            <w:r>
+              <w:t>34</w:t>
+            </w:r>
           </w:p>
         </w:tc>
         <w:tc>
@@ -826,6 +867,9 @@
             <w:pPr>
               <w:jc w:val="center"/>
             </w:pPr>
+            <w:r>
+              <w:t>9.0</w:t>
+            </w:r>
           </w:p>
         </w:tc>
         <w:tc>
@@ -837,6 +881,9 @@
             <w:pPr>
               <w:jc w:val="center"/>
             </w:pPr>
+            <w:r>
+              <w:t>35</w:t>
+            </w:r>
           </w:p>
         </w:tc>
         <w:tc>
@@ -848,6 +895,9 @@
             <w:pPr>
               <w:jc w:val="center"/>
             </w:pPr>
+            <w:r>
+              <w:t>9.0</w:t>
+            </w:r>
           </w:p>
         </w:tc>
       </w:tr>
@@ -889,6 +939,9 @@
             <w:pPr>
               <w:jc w:val="center"/>
             </w:pPr>
+            <w:r>
+              <w:t>1983</w:t>
+            </w:r>
           </w:p>
         </w:tc>
         <w:tc>
@@ -900,6 +953,9 @@
             <w:pPr>
               <w:jc w:val="center"/>
             </w:pPr>
+            <w:r>
+              <w:t>16.0</w:t>
+            </w:r>
           </w:p>
         </w:tc>
         <w:tc>
@@ -911,6 +967,9 @@
             <w:pPr>
               <w:jc w:val="center"/>
             </w:pPr>
+            <w:r>
+              <w:t>16</w:t>
+            </w:r>
           </w:p>
         </w:tc>
         <w:tc>
@@ -922,6 +981,9 @@
             <w:pPr>
               <w:jc w:val="center"/>
             </w:pPr>
+            <w:r>
+              <w:t>9.0</w:t>
+            </w:r>
           </w:p>
         </w:tc>
       </w:tr>
@@ -963,6 +1025,9 @@
             <w:pPr>
               <w:jc w:val="center"/>
             </w:pPr>
+            <w:r>
+              <w:t>23</w:t>
+            </w:r>
           </w:p>
         </w:tc>
         <w:tc>
@@ -974,6 +1039,9 @@
             <w:pPr>
               <w:jc w:val="center"/>
             </w:pPr>
+            <w:r>
+              <w:t>9.0</w:t>
+            </w:r>
           </w:p>
         </w:tc>
         <w:tc>
@@ -985,6 +1053,9 @@
             <w:pPr>
               <w:jc w:val="center"/>
             </w:pPr>
+            <w:r>
+              <w:t>24</w:t>
+            </w:r>
           </w:p>
         </w:tc>
         <w:tc>
@@ -996,6 +1067,9 @@
             <w:pPr>
               <w:jc w:val="center"/>
             </w:pPr>
+            <w:r>
+              <w:t>9.0</w:t>
+            </w:r>
           </w:p>
         </w:tc>
       </w:tr>
@@ -1037,6 +1111,9 @@
             <w:pPr>
               <w:jc w:val="center"/>
             </w:pPr>
+            <w:r>
+              <w:t>50</w:t>
+            </w:r>
           </w:p>
         </w:tc>
         <w:tc>
@@ -1048,6 +1125,9 @@
             <w:pPr>
               <w:jc w:val="center"/>
             </w:pPr>
+            <w:r>
+              <w:t>9.0</w:t>
+            </w:r>
           </w:p>
         </w:tc>
         <w:tc>
@@ -1059,6 +1139,9 @@
             <w:pPr>
               <w:jc w:val="center"/>
             </w:pPr>
+            <w:r>
+              <w:t>51</w:t>
+            </w:r>
           </w:p>
         </w:tc>
         <w:tc>
@@ -1070,6 +1153,9 @@
             <w:pPr>
               <w:jc w:val="center"/>
             </w:pPr>
+            <w:r>
+              <w:t>9.0</w:t>
+            </w:r>
           </w:p>
         </w:tc>
       </w:tr>
@@ -1111,6 +1197,9 @@
             <w:pPr>
               <w:jc w:val="center"/>
             </w:pPr>
+            <w:r>
+              <w:t>19974</w:t>
+            </w:r>
           </w:p>
         </w:tc>
         <w:tc>
@@ -1122,6 +1211,9 @@
             <w:pPr>
               <w:jc w:val="center"/>
             </w:pPr>
+            <w:r>
+              <w:t>62.0</w:t>
+            </w:r>
           </w:p>
         </w:tc>
         <w:tc>
@@ -1133,6 +1225,9 @@
             <w:pPr>
               <w:jc w:val="center"/>
             </w:pPr>
+            <w:r>
+              <w:t>25</w:t>
+            </w:r>
           </w:p>
         </w:tc>
         <w:tc>
@@ -1144,6 +1239,9 @@
             <w:pPr>
               <w:jc w:val="center"/>
             </w:pPr>
+            <w:r>
+              <w:t>10.0</w:t>
+            </w:r>
           </w:p>
         </w:tc>
       </w:tr>
@@ -1185,6 +1283,9 @@
             <w:pPr>
               <w:jc w:val="center"/>
             </w:pPr>
+            <w:r>
+              <w:t>35</w:t>
+            </w:r>
           </w:p>
         </w:tc>
         <w:tc>
@@ -1196,6 +1297,9 @@
             <w:pPr>
               <w:jc w:val="center"/>
             </w:pPr>
+            <w:r>
+              <w:t>9.0</w:t>
+            </w:r>
           </w:p>
         </w:tc>
         <w:tc>
@@ -1207,6 +1311,9 @@
             <w:pPr>
               <w:jc w:val="center"/>
             </w:pPr>
+            <w:r>
+              <w:t>36</w:t>
+            </w:r>
           </w:p>
         </w:tc>
         <w:tc>
@@ -1218,6 +1325,9 @@
             <w:pPr>
               <w:jc w:val="center"/>
             </w:pPr>
+            <w:r>
+              <w:t>9.0</w:t>
+            </w:r>
           </w:p>
         </w:tc>
       </w:tr>
@@ -1259,6 +1369,9 @@
             <w:pPr>
               <w:jc w:val="center"/>
             </w:pPr>
+            <w:r>
+              <w:t>19969</w:t>
+            </w:r>
           </w:p>
         </w:tc>
         <w:tc>
@@ -1270,6 +1383,9 @@
             <w:pPr>
               <w:jc w:val="center"/>
             </w:pPr>
+            <w:r>
+              <w:t>78.0</w:t>
+            </w:r>
           </w:p>
         </w:tc>
         <w:tc>
@@ -1281,6 +1397,9 @@
             <w:pPr>
               <w:jc w:val="center"/>
             </w:pPr>
+            <w:r>
+              <w:t>31</w:t>
+            </w:r>
           </w:p>
         </w:tc>
         <w:tc>
@@ -1292,6 +1411,9 @@
             <w:pPr>
               <w:jc w:val="center"/>
             </w:pPr>
+            <w:r>
+              <w:t>9.0</w:t>
+            </w:r>
           </w:p>
         </w:tc>
       </w:tr>
@@ -1333,6 +1455,9 @@
             <w:pPr>
               <w:jc w:val="center"/>
             </w:pPr>
+            <w:r>
+              <w:t>19976</w:t>
+            </w:r>
           </w:p>
         </w:tc>
         <w:tc>
@@ -1344,6 +1469,9 @@
             <w:pPr>
               <w:jc w:val="center"/>
             </w:pPr>
+            <w:r>
+              <w:t>84.0</w:t>
+            </w:r>
           </w:p>
         </w:tc>
         <w:tc>
@@ -1355,6 +1483,9 @@
             <w:pPr>
               <w:jc w:val="center"/>
             </w:pPr>
+            <w:r>
+              <w:t>24</w:t>
+            </w:r>
           </w:p>
         </w:tc>
         <w:tc>
@@ -1366,6 +1497,9 @@
             <w:pPr>
               <w:jc w:val="center"/>
             </w:pPr>
+            <w:r>
+              <w:t>10.0</w:t>
+            </w:r>
           </w:p>
         </w:tc>
       </w:tr>

</xml_diff>